<commit_message>
Added files for Module 2.3 assignement.
</commit_message>
<xml_diff>
--- a/module_1/assignment_3/kellas-database_comparison.docx
+++ b/module_1/assignment_3/kellas-database_comparison.docx
@@ -2,7 +2,733 @@
 <file path=word/document.xml><?xml version="1.0" encoding="utf-8"?>
 <w:document xmlns:wpc="http://schemas.microsoft.com/office/word/2010/wordprocessingCanvas" xmlns:cx="http://schemas.microsoft.com/office/drawing/2014/chartex" xmlns:cx1="http://schemas.microsoft.com/office/drawing/2015/9/8/chartex" xmlns:cx2="http://schemas.microsoft.com/office/drawing/2015/10/21/chartex" xmlns:cx3="http://schemas.microsoft.com/office/drawing/2016/5/9/chartex" xmlns:cx4="http://schemas.microsoft.com/office/drawing/2016/5/10/chartex" xmlns:cx5="http://schemas.microsoft.com/office/drawing/2016/5/11/chartex" xmlns:cx6="http://schemas.microsoft.com/office/drawing/2016/5/12/chartex" xmlns:cx7="http://schemas.microsoft.com/office/drawing/2016/5/13/chartex" xmlns:cx8="http://schemas.microsoft.com/office/drawing/2016/5/14/chartex" xmlns:mc="http://schemas.openxmlformats.org/markup-compatibility/2006" xmlns:aink="http://schemas.microsoft.com/office/drawing/2016/ink" xmlns:am3d="http://schemas.microsoft.com/office/drawing/2017/model3d" xmlns:o="urn:schemas-microsoft-com:office:office" xmlns:oel="http://schemas.microsoft.com/office/2019/extlst" xmlns:r="http://schemas.openxmlformats.org/officeDocument/2006/relationships" xmlns:m="http://schemas.openxmlformats.org/officeDocument/2006/math" xmlns:v="urn:schemas-microsoft-com:vml" xmlns:wp14="http://schemas.microsoft.com/office/word/2010/wordprocessingDrawing" xmlns:wp="http://schemas.openxmlformats.org/drawingml/2006/wordprocessingDrawing" xmlns:w10="urn:schemas-microsoft-com:office:word" xmlns:w="http://schemas.openxmlformats.org/wordprocessingml/2006/main" xmlns:w14="http://schemas.microsoft.com/office/word/2010/wordml" xmlns:w15="http://schemas.microsoft.com/office/word/2012/wordml" xmlns:w16cex="http://schemas.microsoft.com/office/word/2018/wordml/cex" xmlns:w16cid="http://schemas.microsoft.com/office/word/2016/wordml/cid" xmlns:w16="http://schemas.microsoft.com/office/word/2018/wordml" xmlns:w16sdtdh="http://schemas.microsoft.com/office/word/2020/wordml/sdtdatahash" xmlns:w16se="http://schemas.microsoft.com/office/word/2015/wordml/symex" xmlns:wpg="http://schemas.microsoft.com/office/word/2010/wordprocessingGroup" xmlns:wpi="http://schemas.microsoft.com/office/word/2010/wordprocessingInk" xmlns:wne="http://schemas.microsoft.com/office/word/2006/wordml" xmlns:wps="http://schemas.microsoft.com/office/word/2010/wordprocessingShape" mc:Ignorable="w14 w15 w16se w16cid w16 w16cex w16sdtdh wp14">
   <w:body>
-    <w:p/>
+    <w:p>
+      <w:pPr>
+        <w:spacing w:line="480" w:lineRule="auto"/>
+        <w:ind w:firstLine="720"/>
+      </w:pPr>
+      <w:r>
+        <w:t xml:space="preserve">A relationship is an association between tables of data </w:t>
+      </w:r>
+      <w:sdt>
+        <w:sdtPr>
+          <w:id w:val="-566114749"/>
+          <w:citation/>
+        </w:sdtPr>
+        <w:sdtContent>
+          <w:r>
+            <w:fldChar w:fldCharType="begin"/>
+          </w:r>
+          <w:r>
+            <w:instrText xml:space="preserve">CITATION Dat21 \l 1033 </w:instrText>
+          </w:r>
+          <w:r>
+            <w:fldChar w:fldCharType="separate"/>
+          </w:r>
+          <w:r>
+            <w:rPr>
+              <w:noProof/>
+            </w:rPr>
+            <w:t>(Database relationships, 2021)</w:t>
+          </w:r>
+          <w:r>
+            <w:fldChar w:fldCharType="end"/>
+          </w:r>
+        </w:sdtContent>
+      </w:sdt>
+      <w:r>
+        <w:t>, such as a table of courses at school and a table of teachers at the same school. A record on the course table will reference a record on the teacher table</w:t>
+      </w:r>
+      <w:r>
+        <w:t xml:space="preserve"> </w:t>
+      </w:r>
+      <w:sdt>
+        <w:sdtPr>
+          <w:id w:val="579565399"/>
+          <w:citation/>
+        </w:sdtPr>
+        <w:sdtContent>
+          <w:r>
+            <w:fldChar w:fldCharType="begin"/>
+          </w:r>
+          <w:r>
+            <w:instrText xml:space="preserve">CITATION Cha21 \l 1033 </w:instrText>
+          </w:r>
+          <w:r>
+            <w:fldChar w:fldCharType="separate"/>
+          </w:r>
+          <w:r>
+            <w:rPr>
+              <w:noProof/>
+            </w:rPr>
+            <w:t>(Chapple, 2021)</w:t>
+          </w:r>
+          <w:r>
+            <w:fldChar w:fldCharType="end"/>
+          </w:r>
+        </w:sdtContent>
+      </w:sdt>
+      <w:r>
+        <w:t>.</w:t>
+      </w:r>
+    </w:p>
+    <w:p>
+      <w:pPr>
+        <w:spacing w:line="480" w:lineRule="auto"/>
+        <w:ind w:firstLine="720"/>
+      </w:pPr>
+      <w:r>
+        <w:t>Relational databases are best for consistency, if your application needs the data to be accurate then relational setups are the best option</w:t>
+      </w:r>
+      <w:r>
+        <w:t xml:space="preserve"> </w:t>
+      </w:r>
+      <w:sdt>
+        <w:sdtPr>
+          <w:id w:val="459084043"/>
+          <w:citation/>
+        </w:sdtPr>
+        <w:sdtContent>
+          <w:r>
+            <w:fldChar w:fldCharType="begin"/>
+          </w:r>
+          <w:r>
+            <w:instrText xml:space="preserve">CITATION Tal22 \l 1033 </w:instrText>
+          </w:r>
+          <w:r>
+            <w:fldChar w:fldCharType="separate"/>
+          </w:r>
+          <w:r>
+            <w:rPr>
+              <w:noProof/>
+            </w:rPr>
+            <w:t>(Talha, 2022)</w:t>
+          </w:r>
+          <w:r>
+            <w:fldChar w:fldCharType="end"/>
+          </w:r>
+        </w:sdtContent>
+      </w:sdt>
+      <w:r>
+        <w:t xml:space="preserve">. </w:t>
+      </w:r>
+      <w:r>
+        <w:t xml:space="preserve">Relational databases allow for each field to have constraints set up that let you control what types of data can be entered </w:t>
+      </w:r>
+      <w:sdt>
+        <w:sdtPr>
+          <w:id w:val="-665708355"/>
+          <w:citation/>
+        </w:sdtPr>
+        <w:sdtContent>
+          <w:r>
+            <w:fldChar w:fldCharType="begin"/>
+          </w:r>
+          <w:r>
+            <w:instrText xml:space="preserve">CITATION BeA20 \l 1033 </w:instrText>
+          </w:r>
+          <w:r>
+            <w:fldChar w:fldCharType="separate"/>
+          </w:r>
+          <w:r>
+            <w:rPr>
+              <w:noProof/>
+            </w:rPr>
+            <w:t>(Dev, 2020)</w:t>
+          </w:r>
+          <w:r>
+            <w:fldChar w:fldCharType="end"/>
+          </w:r>
+        </w:sdtContent>
+      </w:sdt>
+      <w:r>
+        <w:t>.</w:t>
+      </w:r>
+      <w:r>
+        <w:t xml:space="preserve"> </w:t>
+      </w:r>
+    </w:p>
+    <w:p>
+      <w:pPr>
+        <w:spacing w:line="480" w:lineRule="auto"/>
+        <w:ind w:firstLine="720"/>
+      </w:pPr>
+      <w:r>
+        <w:t xml:space="preserve">Relational databases handling </w:t>
+      </w:r>
+      <w:r>
+        <w:t>large</w:t>
+      </w:r>
+      <w:r>
+        <w:t xml:space="preserve"> amounts of data require more expensive special-purpose hardware to process transactions in a timely fashion</w:t>
+      </w:r>
+      <w:r>
+        <w:t xml:space="preserve"> </w:t>
+      </w:r>
+      <w:sdt>
+        <w:sdtPr>
+          <w:id w:val="-1594242316"/>
+          <w:citation/>
+        </w:sdtPr>
+        <w:sdtContent>
+          <w:r>
+            <w:fldChar w:fldCharType="begin"/>
+          </w:r>
+          <w:r>
+            <w:instrText xml:space="preserve">CITATION Tal22 \l 1033 </w:instrText>
+          </w:r>
+          <w:r>
+            <w:fldChar w:fldCharType="separate"/>
+          </w:r>
+          <w:r>
+            <w:rPr>
+              <w:noProof/>
+            </w:rPr>
+            <w:t>(Talha, 2022)</w:t>
+          </w:r>
+          <w:r>
+            <w:fldChar w:fldCharType="end"/>
+          </w:r>
+        </w:sdtContent>
+      </w:sdt>
+      <w:r>
+        <w:t>.</w:t>
+      </w:r>
+      <w:r>
+        <w:t xml:space="preserve"> </w:t>
+      </w:r>
+      <w:r>
+        <w:t>These databases scale vertically meaning as the database grows, the more the machine must be expanded.</w:t>
+      </w:r>
+    </w:p>
+    <w:p>
+      <w:pPr>
+        <w:spacing w:line="480" w:lineRule="auto"/>
+        <w:ind w:firstLine="720"/>
+      </w:pPr>
+      <w:r>
+        <w:t xml:space="preserve">NoSQL databases are faster to update and pull data from. </w:t>
+      </w:r>
+      <w:r>
+        <w:t>They can be used on less expensive general</w:t>
+      </w:r>
+      <w:r>
+        <w:t>-</w:t>
+      </w:r>
+      <w:r>
+        <w:t>purpose hardware</w:t>
+      </w:r>
+      <w:r>
+        <w:t xml:space="preserve"> </w:t>
+      </w:r>
+      <w:sdt>
+        <w:sdtPr>
+          <w:id w:val="-342088751"/>
+          <w:citation/>
+        </w:sdtPr>
+        <w:sdtContent>
+          <w:r>
+            <w:fldChar w:fldCharType="begin"/>
+          </w:r>
+          <w:r>
+            <w:instrText xml:space="preserve">CITATION Tal22 \l 1033 </w:instrText>
+          </w:r>
+          <w:r>
+            <w:fldChar w:fldCharType="separate"/>
+          </w:r>
+          <w:r>
+            <w:rPr>
+              <w:noProof/>
+            </w:rPr>
+            <w:t>(Talha, 2022)</w:t>
+          </w:r>
+          <w:r>
+            <w:fldChar w:fldCharType="end"/>
+          </w:r>
+        </w:sdtContent>
+      </w:sdt>
+      <w:r>
+        <w:t>.</w:t>
+      </w:r>
+      <w:r>
+        <w:t xml:space="preserve"> </w:t>
+      </w:r>
+      <w:r>
+        <w:t xml:space="preserve">NoSQL scales horizontally which means the database is built across multiple machines instead of expanding on a single high-end machine. </w:t>
+      </w:r>
+    </w:p>
+    <w:p>
+      <w:pPr>
+        <w:spacing w:line="480" w:lineRule="auto"/>
+        <w:ind w:firstLine="720"/>
+      </w:pPr>
+      <w:r>
+        <w:t>NoSQL does not offer the same level of consistency as a relational database</w:t>
+      </w:r>
+      <w:r>
+        <w:t xml:space="preserve"> </w:t>
+      </w:r>
+      <w:sdt>
+        <w:sdtPr>
+          <w:id w:val="-776641182"/>
+          <w:citation/>
+        </w:sdtPr>
+        <w:sdtContent>
+          <w:r>
+            <w:fldChar w:fldCharType="begin"/>
+          </w:r>
+          <w:r>
+            <w:instrText xml:space="preserve">CITATION Tal22 \l 1033 </w:instrText>
+          </w:r>
+          <w:r>
+            <w:fldChar w:fldCharType="separate"/>
+          </w:r>
+          <w:r>
+            <w:rPr>
+              <w:noProof/>
+            </w:rPr>
+            <w:t>(Talha, 2022)</w:t>
+          </w:r>
+          <w:r>
+            <w:fldChar w:fldCharType="end"/>
+          </w:r>
+        </w:sdtContent>
+      </w:sdt>
+      <w:r>
+        <w:t xml:space="preserve">. </w:t>
+      </w:r>
+      <w:r>
+        <w:t>Accessing data is a less flexible process compared to a relational database</w:t>
+      </w:r>
+      <w:r>
+        <w:t xml:space="preserve">, you need to have the specific keys to access each value or piece of data </w:t>
+      </w:r>
+      <w:sdt>
+        <w:sdtPr>
+          <w:id w:val="-2133390126"/>
+          <w:citation/>
+        </w:sdtPr>
+        <w:sdtContent>
+          <w:r>
+            <w:fldChar w:fldCharType="begin"/>
+          </w:r>
+          <w:r>
+            <w:instrText xml:space="preserve">CITATION BeA20 \l 1033 </w:instrText>
+          </w:r>
+          <w:r>
+            <w:fldChar w:fldCharType="separate"/>
+          </w:r>
+          <w:r>
+            <w:rPr>
+              <w:noProof/>
+            </w:rPr>
+            <w:t>(Dev, 2020)</w:t>
+          </w:r>
+          <w:r>
+            <w:fldChar w:fldCharType="end"/>
+          </w:r>
+        </w:sdtContent>
+      </w:sdt>
+      <w:r>
+        <w:t xml:space="preserve">. </w:t>
+      </w:r>
+    </w:p>
+    <w:p>
+      <w:pPr>
+        <w:spacing w:line="480" w:lineRule="auto"/>
+      </w:pPr>
+      <w:r>
+        <w:tab/>
+        <w:t xml:space="preserve">MySQL is a relational database system with </w:t>
+      </w:r>
+      <w:r>
+        <w:t xml:space="preserve">built in security through the Secure Socket Layer (SSL) protocol. </w:t>
+      </w:r>
+      <w:proofErr w:type="gramStart"/>
+      <w:r>
+        <w:t>In order to</w:t>
+      </w:r>
+      <w:proofErr w:type="gramEnd"/>
+      <w:r>
+        <w:t xml:space="preserve"> access the database, a user must provide proper credentials, ensuring that only authorized users can access the database </w:t>
+      </w:r>
+      <w:sdt>
+        <w:sdtPr>
+          <w:id w:val="-110665058"/>
+          <w:citation/>
+        </w:sdtPr>
+        <w:sdtContent>
+          <w:r>
+            <w:fldChar w:fldCharType="begin"/>
+          </w:r>
+          <w:r>
+            <w:instrText xml:space="preserve"> CITATION Top22 \l 1033 </w:instrText>
+          </w:r>
+          <w:r>
+            <w:fldChar w:fldCharType="separate"/>
+          </w:r>
+          <w:r>
+            <w:rPr>
+              <w:noProof/>
+            </w:rPr>
+            <w:t>(Top MySQL Features, 2022)</w:t>
+          </w:r>
+          <w:r>
+            <w:fldChar w:fldCharType="end"/>
+          </w:r>
+        </w:sdtContent>
+      </w:sdt>
+      <w:r>
+        <w:t xml:space="preserve">. </w:t>
+      </w:r>
+      <w:r>
+        <w:t xml:space="preserve">You can also store reused functions in MySQL so you can save time on development and queries </w:t>
+      </w:r>
+      <w:sdt>
+        <w:sdtPr>
+          <w:id w:val="2137144560"/>
+          <w:citation/>
+        </w:sdtPr>
+        <w:sdtContent>
+          <w:r>
+            <w:fldChar w:fldCharType="begin"/>
+          </w:r>
+          <w:r>
+            <w:instrText xml:space="preserve"> CITATION Tay22 \l 1033 </w:instrText>
+          </w:r>
+          <w:r>
+            <w:fldChar w:fldCharType="separate"/>
+          </w:r>
+          <w:r>
+            <w:rPr>
+              <w:noProof/>
+            </w:rPr>
+            <w:t>(Taylor, 2022)</w:t>
+          </w:r>
+          <w:r>
+            <w:fldChar w:fldCharType="end"/>
+          </w:r>
+        </w:sdtContent>
+      </w:sdt>
+      <w:r>
+        <w:t xml:space="preserve">. </w:t>
+      </w:r>
+    </w:p>
+    <w:p>
+      <w:pPr>
+        <w:spacing w:line="480" w:lineRule="auto"/>
+      </w:pPr>
+      <w:r>
+        <w:tab/>
+      </w:r>
+      <w:r>
+        <w:t>MongoDB can use s</w:t>
+      </w:r>
+      <w:proofErr w:type="spellStart"/>
+      <w:r>
+        <w:t>harding</w:t>
+      </w:r>
+      <w:proofErr w:type="spellEnd"/>
+      <w:r>
+        <w:t xml:space="preserve"> to partition data to multiple </w:t>
+      </w:r>
+      <w:r>
+        <w:t xml:space="preserve">servers. These partitions are tracked so queries will pull from the correct shard </w:t>
+      </w:r>
+      <w:sdt>
+        <w:sdtPr>
+          <w:id w:val="-1019541672"/>
+          <w:citation/>
+        </w:sdtPr>
+        <w:sdtContent>
+          <w:r>
+            <w:fldChar w:fldCharType="begin"/>
+          </w:r>
+          <w:r>
+            <w:instrText xml:space="preserve"> CITATION BeA20 \l 1033 </w:instrText>
+          </w:r>
+          <w:r>
+            <w:fldChar w:fldCharType="separate"/>
+          </w:r>
+          <w:r>
+            <w:rPr>
+              <w:noProof/>
+            </w:rPr>
+            <w:t>(Dev, 2020)</w:t>
+          </w:r>
+          <w:r>
+            <w:fldChar w:fldCharType="end"/>
+          </w:r>
+        </w:sdtContent>
+      </w:sdt>
+      <w:r>
+        <w:t xml:space="preserve">. </w:t>
+      </w:r>
+      <w:r>
+        <w:t xml:space="preserve">MongoDB has a tool to help automatically manage </w:t>
+      </w:r>
+      <w:r>
+        <w:lastRenderedPageBreak/>
+        <w:t xml:space="preserve">your database called MongoDB Atlas. To use Atlas, you can create a free account and sign up for the free option </w:t>
+      </w:r>
+      <w:sdt>
+        <w:sdtPr>
+          <w:id w:val="-580444036"/>
+          <w:citation/>
+        </w:sdtPr>
+        <w:sdtContent>
+          <w:r>
+            <w:fldChar w:fldCharType="begin"/>
+          </w:r>
+          <w:r>
+            <w:instrText xml:space="preserve"> CITATION Mon21 \l 1033 </w:instrText>
+          </w:r>
+          <w:r>
+            <w:fldChar w:fldCharType="separate"/>
+          </w:r>
+          <w:r>
+            <w:rPr>
+              <w:noProof/>
+            </w:rPr>
+            <w:t>(MongoDB, 2021)</w:t>
+          </w:r>
+          <w:r>
+            <w:fldChar w:fldCharType="end"/>
+          </w:r>
+        </w:sdtContent>
+      </w:sdt>
+      <w:r>
+        <w:t xml:space="preserve">. </w:t>
+      </w:r>
+      <w:r>
+        <w:br w:type="page"/>
+      </w:r>
+    </w:p>
+    <w:sdt>
+      <w:sdtPr>
+        <w:rPr>
+          <w:rFonts w:asciiTheme="minorHAnsi" w:eastAsiaTheme="minorHAnsi" w:hAnsiTheme="minorHAnsi" w:cstheme="minorBidi"/>
+          <w:color w:val="auto"/>
+          <w:sz w:val="22"/>
+          <w:szCs w:val="22"/>
+        </w:rPr>
+        <w:id w:val="555827123"/>
+        <w:docPartObj>
+          <w:docPartGallery w:val="Bibliographies"/>
+          <w:docPartUnique/>
+        </w:docPartObj>
+      </w:sdtPr>
+      <w:sdtContent>
+        <w:p>
+          <w:pPr>
+            <w:pStyle w:val="Heading1"/>
+            <w:spacing w:line="480" w:lineRule="auto"/>
+          </w:pPr>
+          <w:r>
+            <w:t>References</w:t>
+          </w:r>
+        </w:p>
+        <w:sdt>
+          <w:sdtPr>
+            <w:id w:val="-573587230"/>
+            <w:bibliography/>
+          </w:sdtPr>
+          <w:sdtContent>
+            <w:p>
+              <w:pPr>
+                <w:pStyle w:val="Bibliography"/>
+                <w:ind w:left="720" w:hanging="720"/>
+                <w:rPr>
+                  <w:noProof/>
+                  <w:sz w:val="24"/>
+                  <w:szCs w:val="24"/>
+                </w:rPr>
+              </w:pPr>
+              <w:r>
+                <w:fldChar w:fldCharType="begin"/>
+              </w:r>
+              <w:r>
+                <w:instrText xml:space="preserve"> BIBLIOGRAPHY </w:instrText>
+              </w:r>
+              <w:r>
+                <w:fldChar w:fldCharType="separate"/>
+              </w:r>
+              <w:r>
+                <w:rPr>
+                  <w:noProof/>
+                </w:rPr>
+                <w:t xml:space="preserve">Chapple, M. (2021, June 11). </w:t>
+              </w:r>
+              <w:r>
+                <w:rPr>
+                  <w:i/>
+                  <w:iCs/>
+                  <w:noProof/>
+                </w:rPr>
+                <w:t>What Is a Database Relationship?</w:t>
+              </w:r>
+              <w:r>
+                <w:rPr>
+                  <w:noProof/>
+                </w:rPr>
+                <w:t xml:space="preserve"> Retrieved from Lifewire: https://www.lifewire.com/database-relationships-p2-1019758</w:t>
+              </w:r>
+            </w:p>
+            <w:p>
+              <w:pPr>
+                <w:pStyle w:val="Bibliography"/>
+                <w:ind w:left="720" w:hanging="720"/>
+                <w:rPr>
+                  <w:noProof/>
+                </w:rPr>
+              </w:pPr>
+              <w:r>
+                <w:rPr>
+                  <w:i/>
+                  <w:iCs/>
+                  <w:noProof/>
+                </w:rPr>
+                <w:t>Database relationships</w:t>
+              </w:r>
+              <w:r>
+                <w:rPr>
+                  <w:noProof/>
+                </w:rPr>
+                <w:t>. (2021, March 2). Retrieved from IBM: https://www.ibm.com/docs/en/control-desk/7.6.0?topic=structure-database-relationships</w:t>
+              </w:r>
+            </w:p>
+            <w:p>
+              <w:pPr>
+                <w:pStyle w:val="Bibliography"/>
+                <w:ind w:left="720" w:hanging="720"/>
+                <w:rPr>
+                  <w:noProof/>
+                </w:rPr>
+              </w:pPr>
+              <w:r>
+                <w:rPr>
+                  <w:noProof/>
+                </w:rPr>
+                <w:t xml:space="preserve">Dev, B. A. (2020, February 10). </w:t>
+              </w:r>
+              <w:r>
+                <w:rPr>
+                  <w:i/>
+                  <w:iCs/>
+                  <w:noProof/>
+                </w:rPr>
+                <w:t>SQL vs NoSQL Explained [Video}</w:t>
+              </w:r>
+              <w:r>
+                <w:rPr>
+                  <w:noProof/>
+                </w:rPr>
+                <w:t>. Retrieved from YouTube: https://www.youtube.com/watch?v=ruz-vK8IesE</w:t>
+              </w:r>
+            </w:p>
+            <w:p>
+              <w:pPr>
+                <w:pStyle w:val="Bibliography"/>
+                <w:ind w:left="720" w:hanging="720"/>
+                <w:rPr>
+                  <w:noProof/>
+                </w:rPr>
+              </w:pPr>
+              <w:r>
+                <w:rPr>
+                  <w:noProof/>
+                </w:rPr>
+                <w:t xml:space="preserve">Talha. (2022, May 6). </w:t>
+              </w:r>
+              <w:r>
+                <w:rPr>
+                  <w:i/>
+                  <w:iCs/>
+                  <w:noProof/>
+                </w:rPr>
+                <w:t>Relational Database Vs NoSQL: 7 Critical Aspects</w:t>
+              </w:r>
+              <w:r>
+                <w:rPr>
+                  <w:noProof/>
+                </w:rPr>
+                <w:t>. Retrieved from Hevo Data: https://hevodata.com/learn/relational-database-vs-nosql/</w:t>
+              </w:r>
+            </w:p>
+            <w:p>
+              <w:pPr>
+                <w:pStyle w:val="Bibliography"/>
+                <w:ind w:left="720" w:hanging="720"/>
+                <w:rPr>
+                  <w:noProof/>
+                </w:rPr>
+              </w:pPr>
+              <w:r>
+                <w:rPr>
+                  <w:noProof/>
+                </w:rPr>
+                <w:t xml:space="preserve">Taylor, D. (2022, August 29). </w:t>
+              </w:r>
+              <w:r>
+                <w:rPr>
+                  <w:i/>
+                  <w:iCs/>
+                  <w:noProof/>
+                </w:rPr>
+                <w:t>MongoDB vs MySQL – Difference Between Them</w:t>
+              </w:r>
+              <w:r>
+                <w:rPr>
+                  <w:noProof/>
+                </w:rPr>
+                <w:t>. Retrieved from Guru99: https://www.guru99.com/mongodb-vs-mysql.html</w:t>
+              </w:r>
+            </w:p>
+            <w:p>
+              <w:pPr>
+                <w:pStyle w:val="Bibliography"/>
+                <w:ind w:left="720" w:hanging="720"/>
+                <w:rPr>
+                  <w:noProof/>
+                </w:rPr>
+              </w:pPr>
+              <w:r>
+                <w:rPr>
+                  <w:i/>
+                  <w:iCs/>
+                  <w:noProof/>
+                </w:rPr>
+                <w:t>Top MySQL Features</w:t>
+              </w:r>
+              <w:r>
+                <w:rPr>
+                  <w:noProof/>
+                </w:rPr>
+                <w:t>. (2022, September 26). Retrieved from Interview Bit: https://www.interviewbit.com/blog/mysql-features/</w:t>
+              </w:r>
+            </w:p>
+            <w:p>
+              <w:pPr>
+                <w:spacing w:line="480" w:lineRule="auto"/>
+              </w:pPr>
+              <w:r>
+                <w:rPr>
+                  <w:b/>
+                  <w:bCs/>
+                  <w:noProof/>
+                </w:rPr>
+                <w:fldChar w:fldCharType="end"/>
+              </w:r>
+            </w:p>
+          </w:sdtContent>
+        </w:sdt>
+      </w:sdtContent>
+    </w:sdt>
+    <w:p>
+      <w:pPr>
+        <w:spacing w:line="480" w:lineRule="auto"/>
+      </w:pPr>
+    </w:p>
     <w:sectPr>
       <w:headerReference w:type="default" r:id="rId7"/>
       <w:pgSz w:w="12240" w:h="15840"/>
@@ -503,6 +1229,27 @@
     <w:name w:val="Normal"/>
     <w:qFormat/>
   </w:style>
+  <w:style w:type="paragraph" w:styleId="Heading1">
+    <w:name w:val="heading 1"/>
+    <w:basedOn w:val="Normal"/>
+    <w:next w:val="Normal"/>
+    <w:link w:val="Heading1Char"/>
+    <w:uiPriority w:val="9"/>
+    <w:qFormat/>
+    <w:rsid w:val="00B224D8"/>
+    <w:pPr>
+      <w:keepNext/>
+      <w:keepLines/>
+      <w:spacing w:before="240" w:after="0"/>
+      <w:outlineLvl w:val="0"/>
+    </w:pPr>
+    <w:rPr>
+      <w:rFonts w:asciiTheme="majorHAnsi" w:eastAsiaTheme="majorEastAsia" w:hAnsiTheme="majorHAnsi" w:cstheme="majorBidi"/>
+      <w:color w:val="2F5496" w:themeColor="accent1" w:themeShade="BF"/>
+      <w:sz w:val="32"/>
+      <w:szCs w:val="32"/>
+    </w:rPr>
+  </w:style>
   <w:style w:type="character" w:default="1" w:styleId="DefaultParagraphFont">
     <w:name w:val="Default Paragraph Font"/>
     <w:uiPriority w:val="1"/>
@@ -573,6 +1320,27 @@
     <w:link w:val="Footer"/>
     <w:uiPriority w:val="99"/>
     <w:rsid w:val="00AB1531"/>
+  </w:style>
+  <w:style w:type="character" w:customStyle="1" w:styleId="Heading1Char">
+    <w:name w:val="Heading 1 Char"/>
+    <w:basedOn w:val="DefaultParagraphFont"/>
+    <w:link w:val="Heading1"/>
+    <w:uiPriority w:val="9"/>
+    <w:rsid w:val="00B224D8"/>
+    <w:rPr>
+      <w:rFonts w:asciiTheme="majorHAnsi" w:eastAsiaTheme="majorEastAsia" w:hAnsiTheme="majorHAnsi" w:cstheme="majorBidi"/>
+      <w:color w:val="2F5496" w:themeColor="accent1" w:themeShade="BF"/>
+      <w:sz w:val="32"/>
+      <w:szCs w:val="32"/>
+    </w:rPr>
+  </w:style>
+  <w:style w:type="paragraph" w:styleId="Bibliography">
+    <w:name w:val="Bibliography"/>
+    <w:basedOn w:val="Normal"/>
+    <w:next w:val="Normal"/>
+    <w:uiPriority w:val="37"/>
+    <w:unhideWhenUsed/>
+    <w:rsid w:val="00B224D8"/>
   </w:style>
 </w:styles>
 </file>
@@ -875,21 +1643,78 @@
 <file path=customXml/item1.xml><?xml version="1.0" encoding="utf-8"?>
 <b:Sources xmlns:b="http://schemas.openxmlformats.org/officeDocument/2006/bibliography" xmlns="http://schemas.openxmlformats.org/officeDocument/2006/bibliography" SelectedStyle="\APASixthEditionOfficeOnline.xsl" StyleName="APA" Version="6">
   <b:Source>
-    <b:Tag>Dif21</b:Tag>
+    <b:Tag>Top22</b:Tag>
     <b:SourceType>InternetSite</b:SourceType>
-    <b:Guid>{5EF1A245-BC31-42B1-8A49-21787F24F8DC}</b:Guid>
-    <b:Title>Difference between Relational database and NoSQL</b:Title>
-    <b:InternetSiteTitle>Geeks for Geeks</b:InternetSiteTitle>
+    <b:Guid>{65F264F4-0E53-4B76-8EB0-6E809B955123}</b:Guid>
+    <b:Title>Top MySQL Features</b:Title>
+    <b:InternetSiteTitle>Interview Bit</b:InternetSiteTitle>
+    <b:Year>2022</b:Year>
+    <b:Month>September</b:Month>
+    <b:Day>26</b:Day>
+    <b:URL>https://www.interviewbit.com/blog/mysql-features/</b:URL>
+    <b:RefOrder>5</b:RefOrder>
+  </b:Source>
+  <b:Source>
+    <b:Tag>Dat21</b:Tag>
+    <b:SourceType>InternetSite</b:SourceType>
+    <b:Guid>{EA09340B-7288-4304-9978-94B804E6F62B}</b:Guid>
+    <b:Title>Database relationships</b:Title>
     <b:Year>2021</b:Year>
-    <b:Month>10</b:Month>
-    <b:Day>29</b:Day>
-    <b:URL>https://www.geeksforgeeks.org/difference-between-relational-database-and-nosql/</b:URL>
+    <b:InternetSiteTitle>IBM</b:InternetSiteTitle>
+    <b:Month>March</b:Month>
+    <b:Day>2</b:Day>
+    <b:URL>https://www.ibm.com/docs/en/control-desk/7.6.0?topic=structure-database-relationships</b:URL>
     <b:RefOrder>1</b:RefOrder>
+  </b:Source>
+  <b:Source>
+    <b:Tag>Cha21</b:Tag>
+    <b:SourceType>InternetSite</b:SourceType>
+    <b:Guid>{362C9B68-53CA-43DF-AD51-99CDDAFFAD38}</b:Guid>
+    <b:Author>
+      <b:Author>
+        <b:NameList>
+          <b:Person>
+            <b:Last>Chapple</b:Last>
+            <b:First>Mike</b:First>
+          </b:Person>
+        </b:NameList>
+      </b:Author>
+    </b:Author>
+    <b:Title>What Is a Database Relationship?</b:Title>
+    <b:InternetSiteTitle>Lifewire</b:InternetSiteTitle>
+    <b:Year>2021</b:Year>
+    <b:Month>June</b:Month>
+    <b:Day>11</b:Day>
+    <b:URL>https://www.lifewire.com/database-relationships-p2-1019758</b:URL>
+    <b:RefOrder>2</b:RefOrder>
+  </b:Source>
+  <b:Source>
+    <b:Tag>BeA20</b:Tag>
+    <b:SourceType>InternetSite</b:SourceType>
+    <b:Guid>{ED18BA92-42C9-4147-88ED-8A17A8A764B7}</b:Guid>
+    <b:Author>
+      <b:Author>
+        <b:NameList>
+          <b:Person>
+            <b:Last>Dev</b:Last>
+            <b:First>Be</b:First>
+            <b:Middle>A Better</b:Middle>
+          </b:Person>
+        </b:NameList>
+      </b:Author>
+    </b:Author>
+    <b:Title>SQL vs NoSQL Explained [Video}</b:Title>
+    <b:InternetSiteTitle>YouTube</b:InternetSiteTitle>
+    <b:Year>2020</b:Year>
+    <b:Month>February</b:Month>
+    <b:Day>10</b:Day>
+    <b:URL>https://www.youtube.com/watch?v=ruz-vK8IesE</b:URL>
+    <b:RefOrder>4</b:RefOrder>
   </b:Source>
   <b:Source>
     <b:Tag>Tal22</b:Tag>
     <b:SourceType>InternetSite</b:SourceType>
-    <b:Guid>{7CAB7A7B-0899-43F9-982F-FD9F8C4BAC8A}</b:Guid>
+    <b:Guid>{0086E3A4-D0AC-4779-A41C-A6C7642A626A}</b:Guid>
     <b:Author>
       <b:Author>
         <b:NameList>
@@ -902,16 +1727,59 @@
     <b:Title>Relational Database Vs NoSQL: 7 Critical Aspects</b:Title>
     <b:InternetSiteTitle>Hevo Data</b:InternetSiteTitle>
     <b:Year>2022</b:Year>
-    <b:Month>5</b:Month>
+    <b:Month>May</b:Month>
     <b:Day>6</b:Day>
     <b:URL>https://hevodata.com/learn/relational-database-vs-nosql/</b:URL>
-    <b:RefOrder>2</b:RefOrder>
+    <b:RefOrder>3</b:RefOrder>
+  </b:Source>
+  <b:Source>
+    <b:Tag>Tay22</b:Tag>
+    <b:SourceType>InternetSite</b:SourceType>
+    <b:Guid>{A76CFBD8-9410-4F1B-9969-D74C4844D9C8}</b:Guid>
+    <b:Author>
+      <b:Author>
+        <b:NameList>
+          <b:Person>
+            <b:Last>Taylor</b:Last>
+            <b:First>David</b:First>
+          </b:Person>
+        </b:NameList>
+      </b:Author>
+    </b:Author>
+    <b:Title>MongoDB vs MySQL – Difference Between Them</b:Title>
+    <b:InternetSiteTitle>Guru99</b:InternetSiteTitle>
+    <b:Year>2022</b:Year>
+    <b:Month>August</b:Month>
+    <b:Day>29</b:Day>
+    <b:URL>https://www.guru99.com/mongodb-vs-mysql.html</b:URL>
+    <b:RefOrder>6</b:RefOrder>
+  </b:Source>
+  <b:Source>
+    <b:Tag>Mon21</b:Tag>
+    <b:SourceType>InternetSite</b:SourceType>
+    <b:Guid>{CD6C1928-D52C-4647-B95B-1D91D51D1210}</b:Guid>
+    <b:Author>
+      <b:Author>
+        <b:NameList>
+          <b:Person>
+            <b:Last>MongoDB</b:Last>
+          </b:Person>
+        </b:NameList>
+      </b:Author>
+    </b:Author>
+    <b:Title>MongoDB Explained in 10 Minutes | SQL vs NoSQL | Jumpstart [Video]</b:Title>
+    <b:InternetSiteTitle>YouTube</b:InternetSiteTitle>
+    <b:Year>2021</b:Year>
+    <b:Month>July</b:Month>
+    <b:Day>27</b:Day>
+    <b:URL>https://www.youtube.com/watch?v=RGfFpQF0NpE</b:URL>
+    <b:RefOrder>7</b:RefOrder>
   </b:Source>
 </b:Sources>
 </file>
 
 <file path=customXml/itemProps1.xml><?xml version="1.0" encoding="utf-8"?>
-<ds:datastoreItem xmlns:ds="http://schemas.openxmlformats.org/officeDocument/2006/customXml" ds:itemID="{32200BCD-2461-4088-A64A-4A67800F6619}">
+<ds:datastoreItem xmlns:ds="http://schemas.openxmlformats.org/officeDocument/2006/customXml" ds:itemID="{2BCA1036-336B-4EC8-B984-C281258B6823}">
   <ds:schemaRefs>
     <ds:schemaRef ds:uri="http://schemas.openxmlformats.org/officeDocument/2006/bibliography"/>
   </ds:schemaRefs>

</xml_diff>